<commit_message>
Assigment 2.docx: prototype updated
</commit_message>
<xml_diff>
--- a/Assignment 1-2-3/Sorgente/Assignment 2.docx
+++ b/Assignment 1-2-3/Sorgente/Assignment 2.docx
@@ -10264,7 +10264,6 @@
           <w:szCs w:val="24"/>
         </w:rPr>
       </w:pPr>
-      <w:proofErr w:type="gramStart"/>
       <w:r>
         <w:rPr>
           <w:rFonts w:ascii="Roboto" w:hAnsi="Roboto"/>
@@ -10275,7 +10274,6 @@
         </w:rPr>
         <w:t>ContrattoAcqua</w:t>
       </w:r>
-      <w:proofErr w:type="gramEnd"/>
       <w:r>
         <w:rPr>
           <w:rFonts w:ascii="Roboto" w:hAnsi="Roboto"/>
@@ -11148,6 +11146,79 @@
         </w:rPr>
         <w:lastRenderedPageBreak/>
         <w:drawing>
+          <wp:anchor distT="0" distB="0" distL="114300" distR="114300" simplePos="0" relativeHeight="251671552" behindDoc="0" locked="0" layoutInCell="1" allowOverlap="1" wp14:anchorId="7C941A5F" wp14:editId="545EE126">
+            <wp:simplePos x="0" y="0"/>
+            <wp:positionH relativeFrom="page">
+              <wp:posOffset>4445</wp:posOffset>
+            </wp:positionH>
+            <wp:positionV relativeFrom="page">
+              <wp:posOffset>4373880</wp:posOffset>
+            </wp:positionV>
+            <wp:extent cx="7541260" cy="3704590"/>
+            <wp:effectExtent l="0" t="0" r="0" b="0"/>
+            <wp:wrapSquare wrapText="bothSides"/>
+            <wp:docPr id="7" name="Immagine 7"/>
+            <wp:cNvGraphicFramePr>
+              <a:graphicFrameLocks xmlns:a="http://schemas.openxmlformats.org/drawingml/2006/main" noChangeAspect="1"/>
+            </wp:cNvGraphicFramePr>
+            <a:graphic xmlns:a="http://schemas.openxmlformats.org/drawingml/2006/main">
+              <a:graphicData uri="http://schemas.openxmlformats.org/drawingml/2006/picture">
+                <pic:pic xmlns:pic="http://schemas.openxmlformats.org/drawingml/2006/picture">
+                  <pic:nvPicPr>
+                    <pic:cNvPr id="7" name="Immagine 7"/>
+                    <pic:cNvPicPr>
+                      <a:picLocks noChangeAspect="1" noChangeArrowheads="1"/>
+                    </pic:cNvPicPr>
+                  </pic:nvPicPr>
+                  <pic:blipFill>
+                    <a:blip r:embed="rId25" cstate="print">
+                      <a:extLst>
+                        <a:ext uri="{28A0092B-C50C-407E-A947-70E740481C1C}">
+                          <a14:useLocalDpi xmlns:a14="http://schemas.microsoft.com/office/drawing/2010/main" val="0"/>
+                        </a:ext>
+                      </a:extLst>
+                    </a:blip>
+                    <a:stretch>
+                      <a:fillRect/>
+                    </a:stretch>
+                  </pic:blipFill>
+                  <pic:spPr bwMode="auto">
+                    <a:xfrm>
+                      <a:off x="0" y="0"/>
+                      <a:ext cx="7541260" cy="3704590"/>
+                    </a:xfrm>
+                    <a:prstGeom prst="rect">
+                      <a:avLst/>
+                    </a:prstGeom>
+                    <a:noFill/>
+                    <a:ln>
+                      <a:noFill/>
+                    </a:ln>
+                  </pic:spPr>
+                </pic:pic>
+              </a:graphicData>
+            </a:graphic>
+            <wp14:sizeRelH relativeFrom="margin">
+              <wp14:pctWidth>0</wp14:pctWidth>
+            </wp14:sizeRelH>
+            <wp14:sizeRelV relativeFrom="margin">
+              <wp14:pctHeight>0</wp14:pctHeight>
+            </wp14:sizeRelV>
+          </wp:anchor>
+        </w:drawing>
+      </w:r>
+      <w:r>
+        <w:rPr>
+          <w:rFonts w:ascii="Roboto" w:eastAsia="Times New Roman" w:hAnsi="Roboto" w:cs="Times New Roman"/>
+          <w:b/>
+          <w:bCs/>
+          <w:noProof/>
+          <w:color w:val="000000"/>
+          <w:sz w:val="32"/>
+          <w:szCs w:val="32"/>
+          <w:lang w:eastAsia="it-IT"/>
+        </w:rPr>
+        <w:drawing>
           <wp:anchor distT="0" distB="0" distL="114300" distR="114300" simplePos="0" relativeHeight="251670528" behindDoc="1" locked="0" layoutInCell="1" allowOverlap="1" wp14:anchorId="2E083CF0" wp14:editId="33B8035E">
             <wp:simplePos x="0" y="0"/>
             <wp:positionH relativeFrom="page">
@@ -11197,7 +11268,7 @@
                     </pic:cNvPicPr>
                   </pic:nvPicPr>
                   <pic:blipFill>
-                    <a:blip r:embed="rId25" cstate="print">
+                    <a:blip r:embed="rId26" cstate="print">
                       <a:extLst>
                         <a:ext uri="{28A0092B-C50C-407E-A947-70E740481C1C}">
                           <a14:useLocalDpi xmlns:a14="http://schemas.microsoft.com/office/drawing/2010/main" val="0"/>
@@ -11260,80 +11331,6 @@
           <w:lang w:eastAsia="it-IT"/>
         </w:rPr>
       </w:pPr>
-      <w:r>
-        <w:rPr>
-          <w:rFonts w:ascii="Roboto" w:eastAsia="Times New Roman" w:hAnsi="Roboto" w:cs="Times New Roman"/>
-          <w:b/>
-          <w:bCs/>
-          <w:noProof/>
-          <w:color w:val="000000"/>
-          <w:sz w:val="32"/>
-          <w:szCs w:val="32"/>
-          <w:lang w:eastAsia="it-IT"/>
-        </w:rPr>
-        <w:drawing>
-          <wp:anchor distT="0" distB="0" distL="114300" distR="114300" simplePos="0" relativeHeight="251671552" behindDoc="0" locked="0" layoutInCell="1" allowOverlap="1" wp14:anchorId="7C941A5F" wp14:editId="45465341">
-            <wp:simplePos x="0" y="0"/>
-            <wp:positionH relativeFrom="page">
-              <wp:posOffset>-1270</wp:posOffset>
-            </wp:positionH>
-            <wp:positionV relativeFrom="page">
-              <wp:posOffset>4375785</wp:posOffset>
-            </wp:positionV>
-            <wp:extent cx="7551420" cy="3704590"/>
-            <wp:effectExtent l="0" t="0" r="0" b="0"/>
-            <wp:wrapSquare wrapText="bothSides"/>
-            <wp:docPr id="7" name="Immagine 7"/>
-            <wp:cNvGraphicFramePr>
-              <a:graphicFrameLocks xmlns:a="http://schemas.openxmlformats.org/drawingml/2006/main" noChangeAspect="1"/>
-            </wp:cNvGraphicFramePr>
-            <a:graphic xmlns:a="http://schemas.openxmlformats.org/drawingml/2006/main">
-              <a:graphicData uri="http://schemas.openxmlformats.org/drawingml/2006/picture">
-                <pic:pic xmlns:pic="http://schemas.openxmlformats.org/drawingml/2006/picture">
-                  <pic:nvPicPr>
-                    <pic:cNvPr id="0" name="Picture 5"/>
-                    <pic:cNvPicPr>
-                      <a:picLocks noChangeAspect="1" noChangeArrowheads="1"/>
-                    </pic:cNvPicPr>
-                  </pic:nvPicPr>
-                  <pic:blipFill>
-                    <a:blip r:embed="rId26" cstate="print">
-                      <a:extLst>
-                        <a:ext uri="{28A0092B-C50C-407E-A947-70E740481C1C}">
-                          <a14:useLocalDpi xmlns:a14="http://schemas.microsoft.com/office/drawing/2010/main" val="0"/>
-                        </a:ext>
-                      </a:extLst>
-                    </a:blip>
-                    <a:srcRect/>
-                    <a:stretch>
-                      <a:fillRect/>
-                    </a:stretch>
-                  </pic:blipFill>
-                  <pic:spPr bwMode="auto">
-                    <a:xfrm>
-                      <a:off x="0" y="0"/>
-                      <a:ext cx="7551420" cy="3704590"/>
-                    </a:xfrm>
-                    <a:prstGeom prst="rect">
-                      <a:avLst/>
-                    </a:prstGeom>
-                    <a:noFill/>
-                    <a:ln>
-                      <a:noFill/>
-                    </a:ln>
-                  </pic:spPr>
-                </pic:pic>
-              </a:graphicData>
-            </a:graphic>
-            <wp14:sizeRelH relativeFrom="margin">
-              <wp14:pctWidth>0</wp14:pctWidth>
-            </wp14:sizeRelH>
-            <wp14:sizeRelV relativeFrom="margin">
-              <wp14:pctHeight>0</wp14:pctHeight>
-            </wp14:sizeRelV>
-          </wp:anchor>
-        </w:drawing>
-      </w:r>
     </w:p>
     <w:p>
       <w:pPr>
@@ -12361,7 +12358,7 @@
         <w:tblLook w:val="04A0" w:firstRow="1" w:lastRow="0" w:firstColumn="1" w:lastColumn="0" w:noHBand="0" w:noVBand="1"/>
       </w:tblPr>
       <w:tblGrid>
-        <w:gridCol w:w="4723"/>
+        <w:gridCol w:w="4726"/>
         <w:gridCol w:w="662"/>
         <w:gridCol w:w="662"/>
         <w:gridCol w:w="662"/>

</xml_diff>